<commit_message>
+ graph , + json libs , + json file Reader/Writer
</commit_message>
<xml_diff>
--- a/Report.docx
+++ b/Report.docx
@@ -373,7 +373,6 @@
         <w:rPr>
           <w:sz w:val="24"/>
           <w:szCs w:val="24"/>
-          <w:rtl/>
           <w:lang w:bidi="fa-IR"/>
         </w:rPr>
       </w:pPr>
@@ -386,6 +385,126 @@
           <w:lang w:bidi="fa-IR"/>
         </w:rPr>
         <w:t>در جلسه‌ی اول با توجه به اینکه هردو نفر از اعضای گروه مهارت کافی را در برنامه نویسی به زبان جاوا دارند، تصمیم گرفته شد که پروژه را با زبان جاوا پیاده سازی کنند.</w:t>
+      </w:r>
+    </w:p>
+    <w:p>
+      <w:pPr>
+        <w:bidi/>
+        <w:rPr>
+          <w:sz w:val="24"/>
+          <w:szCs w:val="24"/>
+          <w:rtl/>
+          <w:lang w:bidi="fa-IR"/>
+        </w:rPr>
+      </w:pPr>
+      <w:r>
+        <w:rPr>
+          <w:sz w:val="24"/>
+          <w:szCs w:val="24"/>
+          <w:lang w:bidi="fa-IR"/>
+        </w:rPr>
+        <w:tab/>
+      </w:r>
+      <w:r>
+        <w:rPr>
+          <w:rFonts w:hint="cs"/>
+          <w:sz w:val="24"/>
+          <w:szCs w:val="24"/>
+          <w:rtl/>
+          <w:lang w:bidi="fa-IR"/>
+        </w:rPr>
+        <w:t>در روز 11 ام اردیبهشت ماه جلسه ای برای همفکری اولیه برای شروع پروژه برگزار گردید و در این جلسه درمورد اقدامات اولیه برای طراحی پروژه به طول یک ساعت و نیم صحبت هایی انجام شد.</w:t>
+      </w:r>
+    </w:p>
+    <w:p>
+      <w:pPr>
+        <w:bidi/>
+        <w:rPr>
+          <w:rFonts w:hint="cs"/>
+          <w:sz w:val="24"/>
+          <w:szCs w:val="24"/>
+          <w:rtl/>
+          <w:lang w:bidi="fa-IR"/>
+        </w:rPr>
+      </w:pPr>
+      <w:r>
+        <w:rPr>
+          <w:sz w:val="24"/>
+          <w:szCs w:val="24"/>
+          <w:rtl/>
+          <w:lang w:bidi="fa-IR"/>
+        </w:rPr>
+        <w:tab/>
+      </w:r>
+      <w:r>
+        <w:rPr>
+          <w:rFonts w:hint="cs"/>
+          <w:sz w:val="24"/>
+          <w:szCs w:val="24"/>
+          <w:rtl/>
+          <w:lang w:bidi="fa-IR"/>
+        </w:rPr>
+        <w:t xml:space="preserve">در روز 12 ام اردیبهشت ماه گروه تلگرامی برای انجام پروژه و تقسیم کار و همفکری مسائل ایجاد گردید. در این روز کلاس های مربوط به بخش گراف انجام شد ولی همچنان نیاز به کار در قسمت هر یک از خانه های گراف دارد. همچنین موارد و توابعی اولیه بای نوشتن در فایل و خواندن از فایل به فرمت </w:t>
+      </w:r>
+      <w:proofErr w:type="spellStart"/>
+      <w:r>
+        <w:rPr>
+          <w:sz w:val="24"/>
+          <w:szCs w:val="24"/>
+          <w:lang w:bidi="fa-IR"/>
+        </w:rPr>
+        <w:t>JSon</w:t>
+      </w:r>
+      <w:proofErr w:type="spellEnd"/>
+      <w:r>
+        <w:rPr>
+          <w:rFonts w:hint="cs"/>
+          <w:sz w:val="24"/>
+          <w:szCs w:val="24"/>
+          <w:rtl/>
+          <w:lang w:bidi="fa-IR"/>
+        </w:rPr>
+        <w:t xml:space="preserve"> انجام شد و کتابخانه های مورد نظر اضافه شده </w:t>
+      </w:r>
+      <w:r>
+        <w:rPr>
+          <w:rFonts w:hint="cs"/>
+          <w:sz w:val="24"/>
+          <w:szCs w:val="24"/>
+          <w:rtl/>
+          <w:lang w:bidi="fa-IR"/>
+        </w:rPr>
+        <w:t>است.</w:t>
+      </w:r>
+      <w:r>
+        <w:rPr>
+          <w:rFonts w:hint="cs"/>
+          <w:sz w:val="24"/>
+          <w:szCs w:val="24"/>
+          <w:rtl/>
+          <w:lang w:bidi="fa-IR"/>
+        </w:rPr>
+        <w:t>این موارد توسط محمد به ظرف مدت 8 ساعت انجام شده است. باتوجه به اینکه هر‌کدام</w:t>
+      </w:r>
+      <w:r>
+        <w:rPr>
+          <w:rFonts w:hint="cs"/>
+          <w:sz w:val="24"/>
+          <w:szCs w:val="24"/>
+          <w:rtl/>
+          <w:lang w:bidi="fa-IR"/>
+        </w:rPr>
+        <w:t xml:space="preserve"> از قسمت ها</w:t>
+      </w:r>
+      <w:r>
+        <w:rPr>
+          <w:rFonts w:hint="cs"/>
+          <w:sz w:val="24"/>
+          <w:szCs w:val="24"/>
+          <w:rtl/>
+          <w:lang w:bidi="fa-IR"/>
+        </w:rPr>
+        <w:t xml:space="preserve"> شامل کلاس های خاص خود هستند در برنچ اصلی پوش شده است.</w:t>
       </w:r>
     </w:p>
     <w:p>
@@ -426,9 +545,20 @@
     </w:p>
     <w:p>
       <w:pPr>
+        <w:bidi/>
+        <w:ind w:firstLine="720"/>
+        <w:rPr>
+          <w:sz w:val="24"/>
+          <w:szCs w:val="24"/>
+          <w:rtl/>
+          <w:lang w:bidi="fa-IR"/>
+        </w:rPr>
+      </w:pPr>
+    </w:p>
+    <w:p>
+      <w:pPr>
         <w:jc w:val="right"/>
         <w:rPr>
-          <w:rFonts w:hint="cs"/>
           <w:b/>
           <w:bCs/>
           <w:sz w:val="24"/>

</xml_diff>